<commit_message>
title text removed, docs updated
</commit_message>
<xml_diff>
--- a/Пояснительная записка.docx
+++ b/Пояснительная записка.docx
@@ -1916,8 +1916,6 @@
               </w:rPr>
               <w:t>25</w:t>
             </w:r>
-            <w:bookmarkStart w:id="1" w:name="_GoBack"/>
-            <w:bookmarkEnd w:id="1"/>
           </w:p>
           <w:p>
             <w:pPr>
@@ -5484,29 +5482,29 @@
       <w:pPr>
         <w:pStyle w:val="1"/>
       </w:pPr>
-      <w:bookmarkStart w:id="2" w:name="_Toc379572118"/>
-      <w:bookmarkStart w:id="3" w:name="_Toc8679631"/>
+      <w:bookmarkStart w:id="1" w:name="_Toc379572118"/>
+      <w:bookmarkStart w:id="2" w:name="_Toc8679631"/>
       <w:r>
         <w:lastRenderedPageBreak/>
         <w:t>ВВЕДЕНИЕ</w:t>
       </w:r>
-      <w:bookmarkStart w:id="4" w:name="_Toc379572119"/>
+      <w:bookmarkStart w:id="3" w:name="_Toc379572119"/>
+      <w:bookmarkEnd w:id="1"/>
       <w:bookmarkEnd w:id="2"/>
-      <w:bookmarkEnd w:id="3"/>
     </w:p>
     <w:p>
       <w:pPr>
         <w:pStyle w:val="2"/>
       </w:pPr>
-      <w:bookmarkStart w:id="5" w:name="_Toc8679632"/>
+      <w:bookmarkStart w:id="4" w:name="_Toc8679632"/>
       <w:r>
         <w:t xml:space="preserve">Наименование </w:t>
       </w:r>
       <w:r>
         <w:t>программы</w:t>
       </w:r>
+      <w:bookmarkEnd w:id="3"/>
       <w:bookmarkEnd w:id="4"/>
-      <w:bookmarkEnd w:id="5"/>
     </w:p>
     <w:p>
       <w:pPr>
@@ -5675,11 +5673,11 @@
       <w:r>
         <w:t xml:space="preserve"> </w:t>
       </w:r>
-      <w:bookmarkStart w:id="6" w:name="_Toc8679633"/>
+      <w:bookmarkStart w:id="5" w:name="_Toc8679633"/>
       <w:r>
         <w:t>Документы, на основании которых ведется разработка</w:t>
       </w:r>
-      <w:bookmarkEnd w:id="6"/>
+      <w:bookmarkEnd w:id="5"/>
     </w:p>
     <w:p>
       <w:pPr>
@@ -5763,44 +5761,44 @@
         </w:rPr>
         <w:br w:type="column"/>
       </w:r>
-      <w:bookmarkStart w:id="7" w:name="_Toc483172745"/>
-      <w:bookmarkStart w:id="8" w:name="_Toc482710272"/>
-      <w:bookmarkStart w:id="9" w:name="_Toc8679634"/>
+      <w:bookmarkStart w:id="6" w:name="_Toc483172745"/>
+      <w:bookmarkStart w:id="7" w:name="_Toc482710272"/>
+      <w:bookmarkStart w:id="8" w:name="_Toc8679634"/>
       <w:r>
         <w:lastRenderedPageBreak/>
         <w:t>НАЗНАЧЕНИЕ И ОБЛАСТЬ ПРИМЕНЕНИЯ</w:t>
       </w:r>
+      <w:bookmarkEnd w:id="6"/>
       <w:bookmarkEnd w:id="7"/>
       <w:bookmarkEnd w:id="8"/>
-      <w:bookmarkEnd w:id="9"/>
     </w:p>
     <w:p>
       <w:pPr>
         <w:pStyle w:val="2"/>
       </w:pPr>
-      <w:bookmarkStart w:id="10" w:name="_Toc483172746"/>
-      <w:bookmarkStart w:id="11" w:name="_Toc482710273"/>
-      <w:bookmarkStart w:id="12" w:name="_Toc8679635"/>
+      <w:bookmarkStart w:id="9" w:name="_Toc483172746"/>
+      <w:bookmarkStart w:id="10" w:name="_Toc482710273"/>
+      <w:bookmarkStart w:id="11" w:name="_Toc8679635"/>
       <w:r>
         <w:t>Назначение программы</w:t>
       </w:r>
+      <w:bookmarkEnd w:id="9"/>
       <w:bookmarkEnd w:id="10"/>
       <w:bookmarkEnd w:id="11"/>
-      <w:bookmarkEnd w:id="12"/>
     </w:p>
     <w:p>
       <w:pPr>
         <w:pStyle w:val="3"/>
       </w:pPr>
-      <w:bookmarkStart w:id="13" w:name="_Toc483172747"/>
-      <w:bookmarkStart w:id="14" w:name="_Toc482710274"/>
-      <w:bookmarkStart w:id="15" w:name="_Toc8679636"/>
+      <w:bookmarkStart w:id="12" w:name="_Toc483172747"/>
+      <w:bookmarkStart w:id="13" w:name="_Toc482710274"/>
+      <w:bookmarkStart w:id="14" w:name="_Toc8679636"/>
       <w:r>
         <w:t>Функциональное назначение</w:t>
       </w:r>
+      <w:bookmarkEnd w:id="12"/>
       <w:bookmarkEnd w:id="13"/>
       <w:bookmarkEnd w:id="14"/>
-      <w:bookmarkEnd w:id="15"/>
     </w:p>
     <w:p>
       <w:pPr>
@@ -5811,8 +5809,8 @@
           <w:szCs w:val="24"/>
         </w:rPr>
       </w:pPr>
-      <w:bookmarkStart w:id="16" w:name="_Toc483172748"/>
-      <w:bookmarkStart w:id="17" w:name="_Toc482710275"/>
+      <w:bookmarkStart w:id="15" w:name="_Toc483172748"/>
+      <w:bookmarkStart w:id="16" w:name="_Toc482710275"/>
       <w:r>
         <w:rPr>
           <w:szCs w:val="24"/>
@@ -5851,13 +5849,13 @@
       <w:pPr>
         <w:pStyle w:val="3"/>
       </w:pPr>
-      <w:bookmarkStart w:id="18" w:name="_Toc8679637"/>
+      <w:bookmarkStart w:id="17" w:name="_Toc8679637"/>
       <w:r>
         <w:t>Эксплуатационное назначение</w:t>
       </w:r>
+      <w:bookmarkEnd w:id="15"/>
       <w:bookmarkEnd w:id="16"/>
       <w:bookmarkEnd w:id="17"/>
-      <w:bookmarkEnd w:id="18"/>
     </w:p>
     <w:p>
       <w:pPr>
@@ -5903,19 +5901,19 @@
       <w:pPr>
         <w:pStyle w:val="2"/>
       </w:pPr>
-      <w:bookmarkStart w:id="19" w:name="_Toc483172749"/>
-      <w:bookmarkStart w:id="20" w:name="_Toc482710276"/>
-      <w:bookmarkStart w:id="21" w:name="_Toc8679638"/>
+      <w:bookmarkStart w:id="18" w:name="_Toc483172749"/>
+      <w:bookmarkStart w:id="19" w:name="_Toc482710276"/>
+      <w:bookmarkStart w:id="20" w:name="_Toc8679638"/>
       <w:r>
         <w:t>Краткая характеристика области применения</w:t>
       </w:r>
+      <w:bookmarkEnd w:id="18"/>
       <w:bookmarkEnd w:id="19"/>
       <w:bookmarkEnd w:id="20"/>
-      <w:bookmarkEnd w:id="21"/>
     </w:p>
     <w:p>
-      <w:bookmarkStart w:id="22" w:name="_Hlk514095565"/>
-      <w:bookmarkStart w:id="23" w:name="_Toc379572127"/>
+      <w:bookmarkStart w:id="21" w:name="_Hlk514095565"/>
+      <w:bookmarkStart w:id="22" w:name="_Toc379572127"/>
       <w:r>
         <w:rPr>
           <w:szCs w:val="24"/>
@@ -5932,7 +5930,7 @@
         <w:t xml:space="preserve"> </w:t>
       </w:r>
     </w:p>
-    <w:bookmarkEnd w:id="22"/>
+    <w:bookmarkEnd w:id="21"/>
     <w:p>
       <w:pPr>
         <w:pStyle w:val="1"/>
@@ -5940,22 +5938,22 @@
       <w:r>
         <w:br w:type="column"/>
       </w:r>
-      <w:bookmarkStart w:id="24" w:name="_Toc8679639"/>
+      <w:bookmarkStart w:id="23" w:name="_Toc8679639"/>
       <w:r>
         <w:lastRenderedPageBreak/>
         <w:t>ТЕХНИЧЕСКИЕ ХАРАКТЕРИСТИКИ</w:t>
       </w:r>
-      <w:bookmarkEnd w:id="24"/>
+      <w:bookmarkEnd w:id="23"/>
     </w:p>
     <w:p>
       <w:pPr>
         <w:pStyle w:val="2"/>
       </w:pPr>
-      <w:bookmarkStart w:id="25" w:name="_Toc8679640"/>
+      <w:bookmarkStart w:id="24" w:name="_Toc8679640"/>
       <w:r>
         <w:t>Постановка задачи на разработку программы</w:t>
       </w:r>
-      <w:bookmarkEnd w:id="25"/>
+      <w:bookmarkEnd w:id="24"/>
     </w:p>
     <w:p>
       <w:pPr>
@@ -6084,27 +6082,27 @@
       <w:r>
         <w:t xml:space="preserve"> </w:t>
       </w:r>
-      <w:bookmarkStart w:id="26" w:name="_Toc8679641"/>
+      <w:bookmarkStart w:id="25" w:name="_Toc8679641"/>
       <w:r>
         <w:t>Описание алгоритма и функционирования прогр</w:t>
       </w:r>
       <w:r>
         <w:t>аммы</w:t>
       </w:r>
-      <w:bookmarkEnd w:id="26"/>
+      <w:bookmarkEnd w:id="25"/>
     </w:p>
     <w:p>
       <w:pPr>
         <w:pStyle w:val="3"/>
       </w:pPr>
-      <w:bookmarkStart w:id="27" w:name="_Toc8679642"/>
+      <w:bookmarkStart w:id="26" w:name="_Toc8679642"/>
       <w:r>
         <w:t xml:space="preserve">Описания алгоритма работы </w:t>
       </w:r>
       <w:r>
         <w:t>взаимодействия сервера и клиента</w:t>
       </w:r>
-      <w:bookmarkEnd w:id="27"/>
+      <w:bookmarkEnd w:id="26"/>
     </w:p>
     <w:p>
       <w:pPr>
@@ -6359,11 +6357,11 @@
       <w:pPr>
         <w:pStyle w:val="3"/>
       </w:pPr>
-      <w:bookmarkStart w:id="28" w:name="_Toc8679643"/>
+      <w:bookmarkStart w:id="27" w:name="_Toc8679643"/>
       <w:r>
         <w:t>Описания алгоритма взаимодействия экранов программы</w:t>
       </w:r>
-      <w:bookmarkEnd w:id="28"/>
+      <w:bookmarkEnd w:id="27"/>
     </w:p>
     <w:p>
       <w:r>
@@ -6415,14 +6413,14 @@
       <w:pPr>
         <w:pStyle w:val="3"/>
       </w:pPr>
-      <w:bookmarkStart w:id="29" w:name="_Toc8679644"/>
+      <w:bookmarkStart w:id="28" w:name="_Toc8679644"/>
       <w:r>
         <w:t xml:space="preserve">Описание </w:t>
       </w:r>
       <w:r>
         <w:t>работы сервера</w:t>
       </w:r>
-      <w:bookmarkEnd w:id="29"/>
+      <w:bookmarkEnd w:id="28"/>
     </w:p>
     <w:p>
       <w:pPr>
@@ -8025,7 +8023,7 @@
       <w:pPr>
         <w:pStyle w:val="3"/>
       </w:pPr>
-      <w:bookmarkStart w:id="30" w:name="_Toc8679645"/>
+      <w:bookmarkStart w:id="29" w:name="_Toc8679645"/>
       <w:r>
         <w:t xml:space="preserve">Описание алгоритма </w:t>
       </w:r>
@@ -8041,7 +8039,7 @@
       <w:r>
         <w:t>й</w:t>
       </w:r>
-      <w:bookmarkEnd w:id="30"/>
+      <w:bookmarkEnd w:id="29"/>
     </w:p>
     <w:p>
       <w:r>
@@ -8094,7 +8092,6 @@
           <w:szCs w:val="19"/>
         </w:rPr>
       </w:pPr>
-      <w:proofErr w:type="spellStart"/>
       <w:r>
         <w:rPr>
           <w:rFonts w:ascii="Consolas" w:hAnsi="Consolas" w:cs="Consolas"/>
@@ -8104,7 +8101,6 @@
         </w:rPr>
         <w:t>namespace</w:t>
       </w:r>
-      <w:proofErr w:type="spellEnd"/>
       <w:r>
         <w:rPr>
           <w:rFonts w:ascii="Consolas" w:hAnsi="Consolas" w:cs="Consolas"/>
@@ -10454,12 +10450,12 @@
       <w:pPr>
         <w:pStyle w:val="3"/>
       </w:pPr>
-      <w:bookmarkStart w:id="31" w:name="_Toc8679646"/>
+      <w:bookmarkStart w:id="30" w:name="_Toc8679646"/>
       <w:r>
         <w:lastRenderedPageBreak/>
         <w:t>Описание алгоритма сохранения данных</w:t>
       </w:r>
-      <w:bookmarkEnd w:id="31"/>
+      <w:bookmarkEnd w:id="30"/>
     </w:p>
     <w:p>
       <w:r>
@@ -13536,7 +13532,73 @@
           <w:szCs w:val="19"/>
           <w:lang w:val="en-US"/>
         </w:rPr>
-        <w:t xml:space="preserve"> file = File.Open(filePath, FileMode.Open, </w:t>
+        <w:t xml:space="preserve"> file = </w:t>
+      </w:r>
+      <w:proofErr w:type="spellStart"/>
+      <w:r>
+        <w:rPr>
+          <w:rFonts w:ascii="Consolas" w:hAnsi="Consolas" w:cs="Consolas"/>
+          <w:color w:val="000000"/>
+          <w:sz w:val="19"/>
+          <w:szCs w:val="19"/>
+          <w:lang w:val="en-US"/>
+        </w:rPr>
+        <w:t>File.Open</w:t>
+      </w:r>
+      <w:proofErr w:type="spellEnd"/>
+      <w:r>
+        <w:rPr>
+          <w:rFonts w:ascii="Consolas" w:hAnsi="Consolas" w:cs="Consolas"/>
+          <w:color w:val="000000"/>
+          <w:sz w:val="19"/>
+          <w:szCs w:val="19"/>
+          <w:lang w:val="en-US"/>
+        </w:rPr>
+        <w:t>(</w:t>
+      </w:r>
+      <w:proofErr w:type="spellStart"/>
+      <w:r>
+        <w:rPr>
+          <w:rFonts w:ascii="Consolas" w:hAnsi="Consolas" w:cs="Consolas"/>
+          <w:color w:val="000000"/>
+          <w:sz w:val="19"/>
+          <w:szCs w:val="19"/>
+          <w:lang w:val="en-US"/>
+        </w:rPr>
+        <w:t>filePath</w:t>
+      </w:r>
+      <w:proofErr w:type="spellEnd"/>
+      <w:r>
+        <w:rPr>
+          <w:rFonts w:ascii="Consolas" w:hAnsi="Consolas" w:cs="Consolas"/>
+          <w:color w:val="000000"/>
+          <w:sz w:val="19"/>
+          <w:szCs w:val="19"/>
+          <w:lang w:val="en-US"/>
+        </w:rPr>
+        <w:t xml:space="preserve">, </w:t>
+      </w:r>
+      <w:proofErr w:type="spellStart"/>
+      <w:r>
+        <w:rPr>
+          <w:rFonts w:ascii="Consolas" w:hAnsi="Consolas" w:cs="Consolas"/>
+          <w:color w:val="000000"/>
+          <w:sz w:val="19"/>
+          <w:szCs w:val="19"/>
+          <w:lang w:val="en-US"/>
+        </w:rPr>
+        <w:t>FileMode.Open</w:t>
+      </w:r>
+      <w:proofErr w:type="spellEnd"/>
+      <w:r>
+        <w:rPr>
+          <w:rFonts w:ascii="Consolas" w:hAnsi="Consolas" w:cs="Consolas"/>
+          <w:color w:val="000000"/>
+          <w:sz w:val="19"/>
+          <w:szCs w:val="19"/>
+          <w:lang w:val="en-US"/>
+        </w:rPr>
+        <w:t xml:space="preserve">, </w:t>
       </w:r>
       <w:proofErr w:type="spellStart"/>
       <w:r>
@@ -15520,7 +15582,7 @@
       <w:pPr>
         <w:pStyle w:val="3"/>
       </w:pPr>
-      <w:bookmarkStart w:id="32" w:name="_Toc8679647"/>
+      <w:bookmarkStart w:id="31" w:name="_Toc8679647"/>
       <w:r>
         <w:t xml:space="preserve">Описание </w:t>
       </w:r>
@@ -15533,7 +15595,7 @@
       <w:r>
         <w:t>мероприятий</w:t>
       </w:r>
-      <w:bookmarkEnd w:id="32"/>
+      <w:bookmarkEnd w:id="31"/>
     </w:p>
     <w:p>
       <w:r>
@@ -15560,7 +15622,6 @@
           <w:szCs w:val="19"/>
         </w:rPr>
       </w:pPr>
-      <w:proofErr w:type="spellStart"/>
       <w:r>
         <w:rPr>
           <w:rFonts w:ascii="Consolas" w:hAnsi="Consolas" w:cs="Consolas"/>
@@ -15570,7 +15631,6 @@
         </w:rPr>
         <w:t>async</w:t>
       </w:r>
-      <w:proofErr w:type="spellEnd"/>
       <w:r>
         <w:rPr>
           <w:rFonts w:ascii="Consolas" w:hAnsi="Consolas" w:cs="Consolas"/>
@@ -15683,6 +15743,7 @@
           <w:color w:val="000000"/>
           <w:sz w:val="19"/>
           <w:szCs w:val="19"/>
+          <w:lang w:val="en-US"/>
         </w:rPr>
       </w:pPr>
       <w:r>
@@ -15694,15 +15755,38 @@
         </w:rPr>
         <w:t xml:space="preserve">            </w:t>
       </w:r>
+      <w:proofErr w:type="gramStart"/>
+      <w:r>
+        <w:rPr>
+          <w:rFonts w:ascii="Consolas" w:hAnsi="Consolas" w:cs="Consolas"/>
+          <w:color w:val="0000FF"/>
+          <w:sz w:val="19"/>
+          <w:szCs w:val="19"/>
+          <w:lang w:val="en-US"/>
+        </w:rPr>
+        <w:t>if</w:t>
+      </w:r>
+      <w:proofErr w:type="gramEnd"/>
+      <w:r>
+        <w:rPr>
+          <w:rFonts w:ascii="Consolas" w:hAnsi="Consolas" w:cs="Consolas"/>
+          <w:color w:val="000000"/>
+          <w:sz w:val="19"/>
+          <w:szCs w:val="19"/>
+          <w:lang w:val="en-US"/>
+        </w:rPr>
+        <w:t xml:space="preserve"> (</w:t>
+      </w:r>
       <w:proofErr w:type="spellStart"/>
       <w:r>
         <w:rPr>
           <w:rFonts w:ascii="Consolas" w:hAnsi="Consolas" w:cs="Consolas"/>
-          <w:color w:val="0000FF"/>
-          <w:sz w:val="19"/>
-          <w:szCs w:val="19"/>
-        </w:rPr>
-        <w:t>if</w:t>
+          <w:color w:val="000000"/>
+          <w:sz w:val="19"/>
+          <w:szCs w:val="19"/>
+          <w:lang w:val="en-US"/>
+        </w:rPr>
+        <w:t>IsBusy</w:t>
       </w:r>
       <w:proofErr w:type="spellEnd"/>
       <w:r>
@@ -15711,26 +15795,7 @@
           <w:color w:val="000000"/>
           <w:sz w:val="19"/>
           <w:szCs w:val="19"/>
-        </w:rPr>
-        <w:t xml:space="preserve"> (</w:t>
-      </w:r>
-      <w:proofErr w:type="spellStart"/>
-      <w:r>
-        <w:rPr>
-          <w:rFonts w:ascii="Consolas" w:hAnsi="Consolas" w:cs="Consolas"/>
-          <w:color w:val="000000"/>
-          <w:sz w:val="19"/>
-          <w:szCs w:val="19"/>
-        </w:rPr>
-        <w:t>IsBusy</w:t>
-      </w:r>
-      <w:proofErr w:type="spellEnd"/>
-      <w:r>
-        <w:rPr>
-          <w:rFonts w:ascii="Consolas" w:hAnsi="Consolas" w:cs="Consolas"/>
-          <w:color w:val="000000"/>
-          <w:sz w:val="19"/>
-          <w:szCs w:val="19"/>
+          <w:lang w:val="en-US"/>
         </w:rPr>
         <w:t>)</w:t>
       </w:r>
@@ -15756,6 +15821,7 @@
           <w:color w:val="000000"/>
           <w:sz w:val="19"/>
           <w:szCs w:val="19"/>
+          <w:lang w:val="en-US"/>
         </w:rPr>
         <w:t xml:space="preserve">                </w:t>
       </w:r>
@@ -15821,29 +15887,7 @@
           <w:szCs w:val="19"/>
           <w:lang w:val="en-US"/>
         </w:rPr>
-        <w:t xml:space="preserve">            </w:t>
-      </w:r>
-      <w:proofErr w:type="spellStart"/>
-      <w:r>
-        <w:rPr>
-          <w:rFonts w:ascii="Consolas" w:hAnsi="Consolas" w:cs="Consolas"/>
-          <w:color w:val="000000"/>
-          <w:sz w:val="19"/>
-          <w:szCs w:val="19"/>
-          <w:lang w:val="en-US"/>
-        </w:rPr>
-        <w:t>IsBusy</w:t>
-      </w:r>
-      <w:proofErr w:type="spellEnd"/>
-      <w:r>
-        <w:rPr>
-          <w:rFonts w:ascii="Consolas" w:hAnsi="Consolas" w:cs="Consolas"/>
-          <w:color w:val="000000"/>
-          <w:sz w:val="19"/>
-          <w:szCs w:val="19"/>
-          <w:lang w:val="en-US"/>
-        </w:rPr>
-        <w:t xml:space="preserve"> = </w:t>
+        <w:t xml:space="preserve">            IsBusy = </w:t>
       </w:r>
       <w:r>
         <w:rPr>
@@ -16133,7 +16177,29 @@
           <w:szCs w:val="19"/>
           <w:lang w:val="en-US"/>
         </w:rPr>
-        <w:t xml:space="preserve"> (var item </w:t>
+        <w:t xml:space="preserve"> (</w:t>
+      </w:r>
+      <w:proofErr w:type="spellStart"/>
+      <w:r>
+        <w:rPr>
+          <w:rFonts w:ascii="Consolas" w:hAnsi="Consolas" w:cs="Consolas"/>
+          <w:color w:val="000000"/>
+          <w:sz w:val="19"/>
+          <w:szCs w:val="19"/>
+          <w:lang w:val="en-US"/>
+        </w:rPr>
+        <w:t>var</w:t>
+      </w:r>
+      <w:proofErr w:type="spellEnd"/>
+      <w:r>
+        <w:rPr>
+          <w:rFonts w:ascii="Consolas" w:hAnsi="Consolas" w:cs="Consolas"/>
+          <w:color w:val="000000"/>
+          <w:sz w:val="19"/>
+          <w:szCs w:val="19"/>
+          <w:lang w:val="en-US"/>
+        </w:rPr>
+        <w:t xml:space="preserve"> item </w:t>
       </w:r>
       <w:r>
         <w:rPr>
@@ -17122,21 +17188,21 @@
       <w:pPr>
         <w:pStyle w:val="2"/>
       </w:pPr>
-      <w:bookmarkStart w:id="33" w:name="_Toc8679648"/>
+      <w:bookmarkStart w:id="32" w:name="_Toc8679648"/>
       <w:r>
         <w:t>Описание и обоснование выбора метода организации входных и выходных данных</w:t>
       </w:r>
-      <w:bookmarkEnd w:id="33"/>
+      <w:bookmarkEnd w:id="32"/>
     </w:p>
     <w:p>
       <w:pPr>
         <w:pStyle w:val="3"/>
       </w:pPr>
-      <w:bookmarkStart w:id="34" w:name="_Toc8679649"/>
+      <w:bookmarkStart w:id="33" w:name="_Toc8679649"/>
       <w:r>
         <w:t>Описание метода организации входных и выходных данных</w:t>
       </w:r>
-      <w:bookmarkEnd w:id="34"/>
+      <w:bookmarkEnd w:id="33"/>
     </w:p>
     <w:p>
       <w:pPr>
@@ -17464,11 +17530,11 @@
       <w:pPr>
         <w:pStyle w:val="3"/>
       </w:pPr>
-      <w:bookmarkStart w:id="35" w:name="_Toc8679650"/>
+      <w:bookmarkStart w:id="34" w:name="_Toc8679650"/>
       <w:r>
         <w:t>Обоснования выбора метода организации входных и выходных данных</w:t>
       </w:r>
-      <w:bookmarkEnd w:id="35"/>
+      <w:bookmarkEnd w:id="34"/>
     </w:p>
     <w:p>
       <w:pPr>
@@ -17516,21 +17582,21 @@
       <w:pPr>
         <w:pStyle w:val="2"/>
       </w:pPr>
-      <w:bookmarkStart w:id="36" w:name="_Toc8679651"/>
+      <w:bookmarkStart w:id="35" w:name="_Toc8679651"/>
       <w:r>
         <w:t>Описание и обоснование выбора состава технических и программных средств</w:t>
       </w:r>
-      <w:bookmarkEnd w:id="36"/>
+      <w:bookmarkEnd w:id="35"/>
     </w:p>
     <w:p>
       <w:pPr>
         <w:pStyle w:val="3"/>
       </w:pPr>
-      <w:bookmarkStart w:id="37" w:name="_Toc8679652"/>
+      <w:bookmarkStart w:id="36" w:name="_Toc8679652"/>
       <w:r>
         <w:t>Состав технических и программных средств</w:t>
       </w:r>
-      <w:bookmarkEnd w:id="37"/>
+      <w:bookmarkEnd w:id="36"/>
     </w:p>
     <w:p>
       <w:pPr>
@@ -17860,11 +17926,11 @@
       <w:pPr>
         <w:pStyle w:val="3"/>
       </w:pPr>
-      <w:bookmarkStart w:id="38" w:name="_Toc8679653"/>
+      <w:bookmarkStart w:id="37" w:name="_Toc8679653"/>
       <w:r>
         <w:t>Обоснование выбора технических и программных средств</w:t>
       </w:r>
-      <w:bookmarkEnd w:id="38"/>
+      <w:bookmarkEnd w:id="37"/>
     </w:p>
     <w:p>
       <w:pPr>
@@ -17905,22 +17971,22 @@
       <w:r>
         <w:br w:type="column"/>
       </w:r>
-      <w:bookmarkStart w:id="39" w:name="_Toc8679654"/>
+      <w:bookmarkStart w:id="38" w:name="_Toc8679654"/>
       <w:r>
         <w:lastRenderedPageBreak/>
         <w:t>ОЖИДАЕМЫЕ ТЕХНИКО-ЭКОНОМИЧЕСКИЕ ПОКАЗАТЕЛИ</w:t>
       </w:r>
-      <w:bookmarkEnd w:id="39"/>
+      <w:bookmarkEnd w:id="38"/>
     </w:p>
     <w:p>
       <w:pPr>
         <w:pStyle w:val="2"/>
       </w:pPr>
-      <w:bookmarkStart w:id="40" w:name="_Toc8679655"/>
+      <w:bookmarkStart w:id="39" w:name="_Toc8679655"/>
       <w:r>
         <w:t>Предполагаемая потребность</w:t>
       </w:r>
-      <w:bookmarkEnd w:id="40"/>
+      <w:bookmarkEnd w:id="39"/>
     </w:p>
     <w:p>
       <w:pPr>
@@ -17965,11 +18031,11 @@
       <w:r>
         <w:t xml:space="preserve"> </w:t>
       </w:r>
-      <w:bookmarkStart w:id="41" w:name="_Toc8679656"/>
+      <w:bookmarkStart w:id="40" w:name="_Toc8679656"/>
       <w:r>
         <w:t>Экономические преимущества разработки по сравнению с отечественными и зарубежными образцами или аналогами</w:t>
       </w:r>
-      <w:bookmarkEnd w:id="41"/>
+      <w:bookmarkEnd w:id="40"/>
     </w:p>
     <w:p>
       <w:pPr>
@@ -18014,18 +18080,18 @@
       <w:r>
         <w:br w:type="column"/>
       </w:r>
-      <w:bookmarkStart w:id="42" w:name="_Toc379572146"/>
-      <w:bookmarkStart w:id="43" w:name="_Toc8679657"/>
-      <w:bookmarkEnd w:id="23"/>
+      <w:bookmarkStart w:id="41" w:name="_Toc379572146"/>
+      <w:bookmarkStart w:id="42" w:name="_Toc8679657"/>
+      <w:bookmarkEnd w:id="22"/>
       <w:r>
         <w:lastRenderedPageBreak/>
         <w:t>ПРИЛОЖЕНИЕ</w:t>
       </w:r>
+      <w:bookmarkEnd w:id="41"/>
+      <w:r>
+        <w:t xml:space="preserve"> 1</w:t>
+      </w:r>
       <w:bookmarkEnd w:id="42"/>
-      <w:r>
-        <w:t xml:space="preserve"> 1</w:t>
-      </w:r>
-      <w:bookmarkEnd w:id="43"/>
     </w:p>
     <w:p>
       <w:pPr>
@@ -18036,25 +18102,25 @@
         </w:numPr>
         <w:jc w:val="center"/>
       </w:pPr>
-      <w:bookmarkStart w:id="44" w:name="_Toc379572147"/>
-      <w:bookmarkStart w:id="45" w:name="_Toc384481777"/>
-      <w:bookmarkStart w:id="46" w:name="_Toc385027522"/>
-      <w:bookmarkStart w:id="47" w:name="_Toc385162147"/>
-      <w:bookmarkStart w:id="48" w:name="_Toc8679658"/>
+      <w:bookmarkStart w:id="43" w:name="_Toc379572147"/>
+      <w:bookmarkStart w:id="44" w:name="_Toc384481777"/>
+      <w:bookmarkStart w:id="45" w:name="_Toc385027522"/>
+      <w:bookmarkStart w:id="46" w:name="_Toc385162147"/>
+      <w:bookmarkStart w:id="47" w:name="_Toc8679658"/>
       <w:r>
         <w:t>Т</w:t>
       </w:r>
+      <w:bookmarkEnd w:id="43"/>
+      <w:r>
+        <w:t>ЕРМИНО</w:t>
+      </w:r>
+      <w:r>
+        <w:t>ЛОГИЯ</w:t>
+      </w:r>
       <w:bookmarkEnd w:id="44"/>
-      <w:r>
-        <w:t>ЕРМИНО</w:t>
-      </w:r>
-      <w:r>
-        <w:t>ЛОГИЯ</w:t>
-      </w:r>
       <w:bookmarkEnd w:id="45"/>
       <w:bookmarkEnd w:id="46"/>
       <w:bookmarkEnd w:id="47"/>
-      <w:bookmarkEnd w:id="48"/>
     </w:p>
     <w:p>
       <w:r>
@@ -18365,9 +18431,6 @@
       <w:pPr>
         <w:spacing w:after="200" w:line="276" w:lineRule="auto"/>
         <w:ind w:firstLine="0"/>
-        <w:rPr>
-          <w:lang w:val="en-US"/>
-        </w:rPr>
       </w:pPr>
       <w:r>
         <w:rPr>
@@ -18392,9 +18455,6 @@
         <w:t>язык программирования</w:t>
       </w:r>
       <w:r>
-        <w:rPr>
-          <w:lang w:val="en-US"/>
-        </w:rPr>
         <w:t>.</w:t>
       </w:r>
     </w:p>
@@ -18403,7 +18463,6 @@
         <w:spacing w:after="200" w:line="276" w:lineRule="auto"/>
         <w:ind w:firstLine="0"/>
       </w:pPr>
-      <w:proofErr w:type="spellStart"/>
       <w:r>
         <w:rPr>
           <w:b/>
@@ -18411,7 +18470,6 @@
         </w:rPr>
         <w:t>Xamarin</w:t>
       </w:r>
-      <w:proofErr w:type="spellEnd"/>
       <w:r>
         <w:rPr>
           <w:b/>
@@ -18475,11 +18533,11 @@
         <w:ind w:left="284"/>
         <w:jc w:val="right"/>
       </w:pPr>
-      <w:bookmarkStart w:id="49" w:name="_Toc8679659"/>
+      <w:bookmarkStart w:id="48" w:name="_Toc8679659"/>
       <w:r>
         <w:t>ПРИЛОЖЕНИЕ 2</w:t>
       </w:r>
-      <w:bookmarkEnd w:id="49"/>
+      <w:bookmarkEnd w:id="48"/>
     </w:p>
     <w:p>
       <w:pPr>
@@ -18490,9 +18548,9 @@
         </w:numPr>
         <w:jc w:val="center"/>
       </w:pPr>
-      <w:bookmarkStart w:id="50" w:name="_Toc385027524"/>
-      <w:bookmarkStart w:id="51" w:name="_Toc385162149"/>
-      <w:bookmarkStart w:id="52" w:name="_Toc8679660"/>
+      <w:bookmarkStart w:id="49" w:name="_Toc385027524"/>
+      <w:bookmarkStart w:id="50" w:name="_Toc385162149"/>
+      <w:bookmarkStart w:id="51" w:name="_Toc8679660"/>
       <w:r>
         <w:t>С</w:t>
       </w:r>
@@ -18505,23 +18563,22 @@
       <w:r>
         <w:t>ЛИТЕРАТУРЫ</w:t>
       </w:r>
+      <w:bookmarkEnd w:id="49"/>
       <w:bookmarkEnd w:id="50"/>
       <w:bookmarkEnd w:id="51"/>
-      <w:bookmarkEnd w:id="52"/>
     </w:p>
     <w:p>
       <w:pPr>
-        <w:ind w:firstLine="0"/>
-        <w:rPr>
+        <w:pStyle w:val="a0"/>
+        <w:numPr>
+          <w:ilvl w:val="0"/>
+          <w:numId w:val="4"/>
+        </w:numPr>
+        <w:rPr>
+          <w:rStyle w:val="af2"/>
           <w:lang w:val="en-US"/>
         </w:rPr>
       </w:pPr>
-      <w:r>
-        <w:rPr>
-          <w:lang w:val="en-US"/>
-        </w:rPr>
-        <w:t xml:space="preserve">1. </w:t>
-      </w:r>
       <w:r>
         <w:rPr>
           <w:lang w:val="en-US"/>
@@ -18546,6 +18603,138 @@
     </w:p>
     <w:p>
       <w:pPr>
+        <w:pStyle w:val="a0"/>
+        <w:numPr>
+          <w:ilvl w:val="0"/>
+          <w:numId w:val="4"/>
+        </w:numPr>
+        <w:tabs>
+          <w:tab w:val="left" w:pos="0"/>
+        </w:tabs>
+      </w:pPr>
+      <w:r>
+        <w:t>ГОСТ 19.101-77 Виды программ и программных документов. //Единая система программной документации. – М.: ИПК Издательство стандартов, 2001.</w:t>
+      </w:r>
+    </w:p>
+    <w:p>
+      <w:pPr>
+        <w:pStyle w:val="a0"/>
+        <w:numPr>
+          <w:ilvl w:val="0"/>
+          <w:numId w:val="4"/>
+        </w:numPr>
+        <w:tabs>
+          <w:tab w:val="left" w:pos="0"/>
+        </w:tabs>
+      </w:pPr>
+      <w:r>
+        <w:t>ГОСТ 19.102-77 Стадии разработки. //Единая система программной документации. – М.: ИПК Издательство стандартов, 2001.</w:t>
+      </w:r>
+    </w:p>
+    <w:p>
+      <w:pPr>
+        <w:pStyle w:val="a0"/>
+        <w:numPr>
+          <w:ilvl w:val="0"/>
+          <w:numId w:val="4"/>
+        </w:numPr>
+        <w:tabs>
+          <w:tab w:val="left" w:pos="0"/>
+        </w:tabs>
+      </w:pPr>
+      <w:r>
+        <w:t>ГОСТ 19.103-77 Обозначения программ и программных документов. //Единая система программной документации. – М.: ИПК Издательство стандартов, 2001.</w:t>
+      </w:r>
+    </w:p>
+    <w:p>
+      <w:pPr>
+        <w:pStyle w:val="a0"/>
+        <w:numPr>
+          <w:ilvl w:val="0"/>
+          <w:numId w:val="4"/>
+        </w:numPr>
+        <w:tabs>
+          <w:tab w:val="left" w:pos="0"/>
+        </w:tabs>
+      </w:pPr>
+      <w:r>
+        <w:t>ГОСТ 19.104-78 Основные надписи. //Единая система программной документации. – М.: ИПК Издательство стандартов, 2001.</w:t>
+      </w:r>
+    </w:p>
+    <w:p>
+      <w:pPr>
+        <w:pStyle w:val="a0"/>
+        <w:numPr>
+          <w:ilvl w:val="0"/>
+          <w:numId w:val="4"/>
+        </w:numPr>
+        <w:tabs>
+          <w:tab w:val="left" w:pos="0"/>
+        </w:tabs>
+      </w:pPr>
+      <w:r>
+        <w:t>ГОСТ 19.105-78 Общие требования к программным документам. //Единая система программной документации. – М.: ИПК Издательство стандартов, 2001.</w:t>
+      </w:r>
+    </w:p>
+    <w:p>
+      <w:pPr>
+        <w:pStyle w:val="a0"/>
+        <w:numPr>
+          <w:ilvl w:val="0"/>
+          <w:numId w:val="4"/>
+        </w:numPr>
+        <w:tabs>
+          <w:tab w:val="left" w:pos="0"/>
+        </w:tabs>
+      </w:pPr>
+      <w:r>
+        <w:t>ГОСТ 19.106-78 Требования к программным документам, выполненным печатным способом. //Единая система программной документации. – М.: ИПК Издательство стандартов, 2001.</w:t>
+      </w:r>
+    </w:p>
+    <w:p>
+      <w:pPr>
+        <w:pStyle w:val="a0"/>
+        <w:numPr>
+          <w:ilvl w:val="0"/>
+          <w:numId w:val="4"/>
+        </w:numPr>
+        <w:tabs>
+          <w:tab w:val="left" w:pos="0"/>
+        </w:tabs>
+      </w:pPr>
+      <w:r>
+        <w:t>ГОСТ 19.505-79 Руководство оператора. Требования к содержанию и оформлению. //Единая система программной документации. – М.: ИПК Издательство стандартов, 2001.</w:t>
+      </w:r>
+    </w:p>
+    <w:p>
+      <w:pPr>
+        <w:pStyle w:val="a0"/>
+        <w:numPr>
+          <w:ilvl w:val="0"/>
+          <w:numId w:val="4"/>
+        </w:numPr>
+        <w:tabs>
+          <w:tab w:val="left" w:pos="0"/>
+        </w:tabs>
+      </w:pPr>
+      <w:r>
+        <w:t>ГОСТ 19.603-78 Общие правила внесения изменений. //Единая система программной документации. – М.: ИПК Издательство стандартов, 2001.</w:t>
+      </w:r>
+    </w:p>
+    <w:p>
+      <w:pPr>
+        <w:pStyle w:val="a0"/>
+        <w:numPr>
+          <w:ilvl w:val="0"/>
+          <w:numId w:val="4"/>
+        </w:numPr>
+      </w:pPr>
+      <w:r>
+        <w:t>ГОСТ 19.604-78 Правила внесения изменений в программные документы, выполненные печатным способом. //Единая система программной документации. – М.: ИПК Издательство стандартов, 2001.</w:t>
+      </w:r>
+    </w:p>
+    <w:p>
+      <w:pPr>
         <w:pStyle w:val="1"/>
         <w:numPr>
           <w:ilvl w:val="0"/>
@@ -18554,11 +18743,13 @@
         <w:ind w:left="284"/>
         <w:jc w:val="right"/>
       </w:pPr>
-      <w:bookmarkStart w:id="53" w:name="_Toc8679661"/>
+      <w:bookmarkStart w:id="52" w:name="_Toc8679661"/>
+      <w:bookmarkStart w:id="53" w:name="_GoBack"/>
+      <w:bookmarkEnd w:id="53"/>
       <w:r>
         <w:t>ПРИЛОЖЕНИЕ 3</w:t>
       </w:r>
-      <w:bookmarkEnd w:id="53"/>
+      <w:bookmarkEnd w:id="52"/>
     </w:p>
     <w:p>
       <w:pPr>
@@ -20891,7 +21082,14 @@
                 <w:szCs w:val="24"/>
                 <w:lang w:val="en-US"/>
               </w:rPr>
-              <w:t>Laod().</w:t>
+              <w:t>Laod</w:t>
+            </w:r>
+            <w:r>
+              <w:rPr>
+                <w:rFonts w:cs="Times New Roman"/>
+                <w:szCs w:val="24"/>
+              </w:rPr>
+              <w:t>().</w:t>
             </w:r>
           </w:p>
         </w:tc>
@@ -21123,7 +21321,6 @@
                 <w:szCs w:val="24"/>
               </w:rPr>
             </w:pPr>
-            <w:proofErr w:type="spellStart"/>
             <w:r>
               <w:rPr>
                 <w:rFonts w:cs="Times New Roman"/>
@@ -21131,7 +21328,6 @@
               </w:rPr>
               <w:t>AppData</w:t>
             </w:r>
-            <w:proofErr w:type="spellEnd"/>
           </w:p>
         </w:tc>
         <w:tc>
@@ -21651,7 +21847,6 @@
                 <w:szCs w:val="24"/>
               </w:rPr>
             </w:pPr>
-            <w:proofErr w:type="spellStart"/>
             <w:r>
               <w:rPr>
                 <w:rFonts w:cs="Times New Roman"/>
@@ -21659,7 +21854,6 @@
               </w:rPr>
               <w:t>Type</w:t>
             </w:r>
-            <w:proofErr w:type="spellEnd"/>
           </w:p>
         </w:tc>
         <w:tc>
@@ -23878,7 +24072,6 @@
                 <w:lang w:val="en-US"/>
               </w:rPr>
             </w:pPr>
-            <w:proofErr w:type="spellStart"/>
             <w:r>
               <w:rPr>
                 <w:rFonts w:cs="Times New Roman"/>
@@ -23887,7 +24080,6 @@
               </w:rPr>
               <w:t>FrontColor</w:t>
             </w:r>
-            <w:proofErr w:type="spellEnd"/>
           </w:p>
         </w:tc>
         <w:tc>
@@ -23899,7 +24091,6 @@
             </w:tcBorders>
           </w:tcPr>
           <w:p>
-            <w:proofErr w:type="spellStart"/>
             <w:r>
               <w:rPr>
                 <w:rFonts w:cs="Times New Roman"/>
@@ -23907,7 +24098,6 @@
               </w:rPr>
               <w:t>public</w:t>
             </w:r>
-            <w:proofErr w:type="spellEnd"/>
           </w:p>
         </w:tc>
         <w:tc>
@@ -23984,7 +24174,6 @@
                 <w:lang w:val="en-US"/>
               </w:rPr>
             </w:pPr>
-            <w:proofErr w:type="spellStart"/>
             <w:r>
               <w:rPr>
                 <w:rFonts w:cs="Times New Roman"/>
@@ -23993,7 +24182,6 @@
               </w:rPr>
               <w:t>BackgroundColor</w:t>
             </w:r>
-            <w:proofErr w:type="spellEnd"/>
           </w:p>
         </w:tc>
         <w:tc>
@@ -24567,7 +24755,6 @@
                 <w:szCs w:val="24"/>
               </w:rPr>
             </w:pPr>
-            <w:proofErr w:type="spellStart"/>
             <w:r>
               <w:rPr>
                 <w:rFonts w:cs="Times New Roman"/>
@@ -24575,7 +24762,6 @@
               </w:rPr>
               <w:t>items</w:t>
             </w:r>
-            <w:proofErr w:type="spellEnd"/>
           </w:p>
         </w:tc>
         <w:tc>
@@ -25539,7 +25725,6 @@
                 <w:szCs w:val="24"/>
               </w:rPr>
             </w:pPr>
-            <w:proofErr w:type="spellStart"/>
             <w:r>
               <w:rPr>
                 <w:rFonts w:cs="Times New Roman"/>
@@ -25547,7 +25732,6 @@
               </w:rPr>
               <w:t>Items</w:t>
             </w:r>
-            <w:proofErr w:type="spellEnd"/>
           </w:p>
         </w:tc>
         <w:tc>
@@ -27228,7 +27412,6 @@
                 <w:szCs w:val="24"/>
               </w:rPr>
             </w:pPr>
-            <w:proofErr w:type="spellStart"/>
             <w:r>
               <w:rPr>
                 <w:rFonts w:cs="Times New Roman"/>
@@ -27236,7 +27419,6 @@
               </w:rPr>
               <w:t>ThemeChanged</w:t>
             </w:r>
-            <w:proofErr w:type="spellEnd"/>
           </w:p>
         </w:tc>
         <w:tc>
@@ -27838,7 +28020,6 @@
                 <w:szCs w:val="24"/>
               </w:rPr>
             </w:pPr>
-            <w:proofErr w:type="spellStart"/>
             <w:r>
               <w:rPr>
                 <w:rFonts w:cs="Times New Roman"/>
@@ -27846,7 +28027,6 @@
               </w:rPr>
               <w:t>English_Clicked</w:t>
             </w:r>
-            <w:proofErr w:type="spellEnd"/>
           </w:p>
         </w:tc>
         <w:tc>
@@ -27883,12 +28063,21 @@
             <w:pPr>
               <w:jc w:val="left"/>
             </w:pPr>
-            <w:r>
-              <w:rPr>
-                <w:rFonts w:cs="Times New Roman"/>
-                <w:szCs w:val="24"/>
-              </w:rPr>
-              <w:t xml:space="preserve">async </w:t>
+            <w:proofErr w:type="spellStart"/>
+            <w:r>
+              <w:rPr>
+                <w:rFonts w:cs="Times New Roman"/>
+                <w:szCs w:val="24"/>
+              </w:rPr>
+              <w:t>async</w:t>
+            </w:r>
+            <w:proofErr w:type="spellEnd"/>
+            <w:r>
+              <w:rPr>
+                <w:rFonts w:cs="Times New Roman"/>
+                <w:szCs w:val="24"/>
+              </w:rPr>
+              <w:t xml:space="preserve"> </w:t>
             </w:r>
             <w:proofErr w:type="spellStart"/>
             <w:r>
@@ -27982,7 +28171,6 @@
                 <w:szCs w:val="24"/>
               </w:rPr>
             </w:pPr>
-            <w:proofErr w:type="spellStart"/>
             <w:r>
               <w:rPr>
                 <w:rFonts w:cs="Times New Roman"/>
@@ -27990,7 +28178,6 @@
               </w:rPr>
               <w:t>Black_Clicked</w:t>
             </w:r>
-            <w:proofErr w:type="spellEnd"/>
           </w:p>
         </w:tc>
         <w:tc>
@@ -28027,12 +28214,21 @@
             <w:pPr>
               <w:jc w:val="left"/>
             </w:pPr>
-            <w:r>
-              <w:rPr>
-                <w:rFonts w:cs="Times New Roman"/>
-                <w:szCs w:val="24"/>
-              </w:rPr>
-              <w:t xml:space="preserve">async </w:t>
+            <w:proofErr w:type="spellStart"/>
+            <w:r>
+              <w:rPr>
+                <w:rFonts w:cs="Times New Roman"/>
+                <w:szCs w:val="24"/>
+              </w:rPr>
+              <w:t>async</w:t>
+            </w:r>
+            <w:proofErr w:type="spellEnd"/>
+            <w:r>
+              <w:rPr>
+                <w:rFonts w:cs="Times New Roman"/>
+                <w:szCs w:val="24"/>
+              </w:rPr>
+              <w:t xml:space="preserve"> </w:t>
             </w:r>
             <w:proofErr w:type="spellStart"/>
             <w:r>
@@ -28126,7 +28322,6 @@
                 <w:szCs w:val="24"/>
               </w:rPr>
             </w:pPr>
-            <w:proofErr w:type="spellStart"/>
             <w:r>
               <w:rPr>
                 <w:rFonts w:cs="Times New Roman"/>
@@ -28134,7 +28329,6 @@
               </w:rPr>
               <w:t>White_Clicked</w:t>
             </w:r>
-            <w:proofErr w:type="spellEnd"/>
           </w:p>
         </w:tc>
         <w:tc>
@@ -28171,12 +28365,21 @@
             <w:pPr>
               <w:jc w:val="left"/>
             </w:pPr>
-            <w:r>
-              <w:rPr>
-                <w:rFonts w:cs="Times New Roman"/>
-                <w:szCs w:val="24"/>
-              </w:rPr>
-              <w:t xml:space="preserve">async </w:t>
+            <w:proofErr w:type="spellStart"/>
+            <w:r>
+              <w:rPr>
+                <w:rFonts w:cs="Times New Roman"/>
+                <w:szCs w:val="24"/>
+              </w:rPr>
+              <w:t>async</w:t>
+            </w:r>
+            <w:proofErr w:type="spellEnd"/>
+            <w:r>
+              <w:rPr>
+                <w:rFonts w:cs="Times New Roman"/>
+                <w:szCs w:val="24"/>
+              </w:rPr>
+              <w:t xml:space="preserve"> </w:t>
             </w:r>
             <w:proofErr w:type="spellStart"/>
             <w:r>
@@ -28270,7 +28473,6 @@
                 <w:szCs w:val="24"/>
               </w:rPr>
             </w:pPr>
-            <w:proofErr w:type="spellStart"/>
             <w:r>
               <w:rPr>
                 <w:rFonts w:cs="Times New Roman"/>
@@ -28278,7 +28480,6 @@
               </w:rPr>
               <w:t>UIUpdate</w:t>
             </w:r>
-            <w:proofErr w:type="spellEnd"/>
           </w:p>
         </w:tc>
         <w:tc>
@@ -28315,12 +28516,21 @@
             <w:pPr>
               <w:jc w:val="left"/>
             </w:pPr>
-            <w:r>
-              <w:rPr>
-                <w:rFonts w:cs="Times New Roman"/>
-                <w:szCs w:val="24"/>
-              </w:rPr>
-              <w:t xml:space="preserve">async </w:t>
+            <w:proofErr w:type="spellStart"/>
+            <w:r>
+              <w:rPr>
+                <w:rFonts w:cs="Times New Roman"/>
+                <w:szCs w:val="24"/>
+              </w:rPr>
+              <w:t>async</w:t>
+            </w:r>
+            <w:proofErr w:type="spellEnd"/>
+            <w:r>
+              <w:rPr>
+                <w:rFonts w:cs="Times New Roman"/>
+                <w:szCs w:val="24"/>
+              </w:rPr>
+              <w:t xml:space="preserve"> </w:t>
             </w:r>
             <w:proofErr w:type="spellStart"/>
             <w:r>
@@ -28705,7 +28915,6 @@
                 <w:szCs w:val="24"/>
               </w:rPr>
             </w:pPr>
-            <w:proofErr w:type="spellStart"/>
             <w:r>
               <w:rPr>
                 <w:rFonts w:cs="Times New Roman"/>
@@ -28713,7 +28922,6 @@
               </w:rPr>
               <w:t>viewModel</w:t>
             </w:r>
-            <w:proofErr w:type="spellEnd"/>
           </w:p>
         </w:tc>
         <w:tc>
@@ -29213,12 +29421,21 @@
                 <w:lang w:val="en-US"/>
               </w:rPr>
             </w:pPr>
-            <w:r>
-              <w:rPr>
-                <w:rFonts w:cs="Times New Roman"/>
-                <w:szCs w:val="24"/>
-              </w:rPr>
-              <w:t xml:space="preserve">object </w:t>
+            <w:proofErr w:type="spellStart"/>
+            <w:r>
+              <w:rPr>
+                <w:rFonts w:cs="Times New Roman"/>
+                <w:szCs w:val="24"/>
+              </w:rPr>
+              <w:t>object</w:t>
+            </w:r>
+            <w:proofErr w:type="spellEnd"/>
+            <w:r>
+              <w:rPr>
+                <w:rFonts w:cs="Times New Roman"/>
+                <w:szCs w:val="24"/>
+              </w:rPr>
+              <w:t xml:space="preserve"> </w:t>
             </w:r>
             <w:proofErr w:type="spellStart"/>
             <w:r>
@@ -30199,7 +30416,6 @@
                 <w:szCs w:val="24"/>
               </w:rPr>
             </w:pPr>
-            <w:proofErr w:type="spellStart"/>
             <w:r>
               <w:rPr>
                 <w:rFonts w:cs="Times New Roman"/>
@@ -30207,7 +30423,6 @@
               </w:rPr>
               <w:t>viewModel</w:t>
             </w:r>
-            <w:proofErr w:type="spellEnd"/>
           </w:p>
         </w:tc>
         <w:tc>
@@ -31891,7 +32106,6 @@
                 <w:szCs w:val="24"/>
               </w:rPr>
             </w:pPr>
-            <w:proofErr w:type="spellStart"/>
             <w:r>
               <w:rPr>
                 <w:rFonts w:cs="Times New Roman"/>
@@ -31899,7 +32113,6 @@
               </w:rPr>
               <w:t>private</w:t>
             </w:r>
-            <w:proofErr w:type="spellEnd"/>
           </w:p>
         </w:tc>
         <w:tc>
@@ -33271,7 +33484,6 @@
                 <w:szCs w:val="24"/>
               </w:rPr>
             </w:pPr>
-            <w:proofErr w:type="spellStart"/>
             <w:r>
               <w:rPr>
                 <w:rFonts w:cs="Times New Roman"/>
@@ -33279,7 +33491,6 @@
               </w:rPr>
               <w:t>MainPage</w:t>
             </w:r>
-            <w:proofErr w:type="spellEnd"/>
           </w:p>
         </w:tc>
         <w:tc>
@@ -33823,7 +34034,6 @@
                 <w:szCs w:val="24"/>
               </w:rPr>
             </w:pPr>
-            <w:proofErr w:type="spellStart"/>
             <w:r>
               <w:rPr>
                 <w:rFonts w:cs="Times New Roman"/>
@@ -33831,7 +34041,6 @@
               </w:rPr>
               <w:t>planets</w:t>
             </w:r>
-            <w:proofErr w:type="spellEnd"/>
           </w:p>
         </w:tc>
         <w:tc>
@@ -34986,7 +35195,6 @@
                 <w:szCs w:val="24"/>
               </w:rPr>
             </w:pPr>
-            <w:proofErr w:type="spellStart"/>
             <w:r>
               <w:rPr>
                 <w:rFonts w:cs="Times New Roman"/>
@@ -34994,7 +35202,6 @@
               </w:rPr>
               <w:t>App</w:t>
             </w:r>
-            <w:proofErr w:type="spellEnd"/>
           </w:p>
         </w:tc>
         <w:tc>
@@ -40241,6 +40448,7 @@
         <w:docPartUnique/>
       </w:docPartObj>
     </w:sdtPr>
+    <w:sdtEndPr/>
     <w:sdtContent>
       <w:p>
         <w:pPr>
@@ -40274,7 +40482,7 @@
             <w:b/>
             <w:noProof/>
           </w:rPr>
-          <w:t>20</w:t>
+          <w:t>15</w:t>
         </w:r>
         <w:r>
           <w:rPr>
@@ -40334,6 +40542,7 @@
         <w:docPartUnique/>
       </w:docPartObj>
     </w:sdtPr>
+    <w:sdtEndPr/>
     <w:sdtContent>
       <w:p>
         <w:pPr>
@@ -40376,6 +40585,186 @@
 <file path=word/numbering.xml><?xml version="1.0" encoding="utf-8"?>
 <w:numbering xmlns:wpc="http://schemas.microsoft.com/office/word/2010/wordprocessingCanvas" xmlns:cx="http://schemas.microsoft.com/office/drawing/2014/chartex" xmlns:cx1="http://schemas.microsoft.com/office/drawing/2015/9/8/chartex" xmlns:mc="http://schemas.openxmlformats.org/markup-compatibility/2006" xmlns:o="urn:schemas-microsoft-com:office:office" xmlns:r="http://schemas.openxmlformats.org/officeDocument/2006/relationships" xmlns:m="http://schemas.openxmlformats.org/officeDocument/2006/math" xmlns:v="urn:schemas-microsoft-com:vml" xmlns:wp14="http://schemas.microsoft.com/office/word/2010/wordprocessingDrawing" xmlns:wp="http://schemas.openxmlformats.org/drawingml/2006/wordprocessingDrawing" xmlns:w10="urn:schemas-microsoft-com:office:word" xmlns:w="http://schemas.openxmlformats.org/wordprocessingml/2006/main" xmlns:w14="http://schemas.microsoft.com/office/word/2010/wordml" xmlns:w15="http://schemas.microsoft.com/office/word/2012/wordml" xmlns:w16se="http://schemas.microsoft.com/office/word/2015/wordml/symex" xmlns:wpg="http://schemas.microsoft.com/office/word/2010/wordprocessingGroup" xmlns:wpi="http://schemas.microsoft.com/office/word/2010/wordprocessingInk" xmlns:wne="http://schemas.microsoft.com/office/word/2006/wordml" xmlns:wps="http://schemas.microsoft.com/office/word/2010/wordprocessingShape" mc:Ignorable="w14 w15 w16se wp14">
   <w:abstractNum w:abstractNumId="0" w15:restartNumberingAfterBreak="0">
+    <w:nsid w:val="03255F83"/>
+    <w:multiLevelType w:val="hybridMultilevel"/>
+    <w:tmpl w:val="18C49844"/>
+    <w:lvl w:ilvl="0" w:tplc="0419000F">
+      <w:start w:val="1"/>
+      <w:numFmt w:val="decimal"/>
+      <w:lvlText w:val="%1."/>
+      <w:lvlJc w:val="left"/>
+      <w:pPr>
+        <w:ind w:left="720" w:hanging="360"/>
+      </w:pPr>
+      <w:rPr>
+        <w:rFonts w:hint="default"/>
+        <w:color w:val="auto"/>
+        <w:u w:val="none"/>
+      </w:rPr>
+    </w:lvl>
+    <w:lvl w:ilvl="1" w:tplc="04190019" w:tentative="1">
+      <w:start w:val="1"/>
+      <w:numFmt w:val="lowerLetter"/>
+      <w:lvlText w:val="%2."/>
+      <w:lvlJc w:val="left"/>
+      <w:pPr>
+        <w:ind w:left="1440" w:hanging="360"/>
+      </w:pPr>
+    </w:lvl>
+    <w:lvl w:ilvl="2" w:tplc="0419001B" w:tentative="1">
+      <w:start w:val="1"/>
+      <w:numFmt w:val="lowerRoman"/>
+      <w:lvlText w:val="%3."/>
+      <w:lvlJc w:val="right"/>
+      <w:pPr>
+        <w:ind w:left="2160" w:hanging="180"/>
+      </w:pPr>
+    </w:lvl>
+    <w:lvl w:ilvl="3" w:tplc="0419000F" w:tentative="1">
+      <w:start w:val="1"/>
+      <w:numFmt w:val="decimal"/>
+      <w:lvlText w:val="%4."/>
+      <w:lvlJc w:val="left"/>
+      <w:pPr>
+        <w:ind w:left="2880" w:hanging="360"/>
+      </w:pPr>
+    </w:lvl>
+    <w:lvl w:ilvl="4" w:tplc="04190019" w:tentative="1">
+      <w:start w:val="1"/>
+      <w:numFmt w:val="lowerLetter"/>
+      <w:lvlText w:val="%5."/>
+      <w:lvlJc w:val="left"/>
+      <w:pPr>
+        <w:ind w:left="3600" w:hanging="360"/>
+      </w:pPr>
+    </w:lvl>
+    <w:lvl w:ilvl="5" w:tplc="0419001B" w:tentative="1">
+      <w:start w:val="1"/>
+      <w:numFmt w:val="lowerRoman"/>
+      <w:lvlText w:val="%6."/>
+      <w:lvlJc w:val="right"/>
+      <w:pPr>
+        <w:ind w:left="4320" w:hanging="180"/>
+      </w:pPr>
+    </w:lvl>
+    <w:lvl w:ilvl="6" w:tplc="0419000F" w:tentative="1">
+      <w:start w:val="1"/>
+      <w:numFmt w:val="decimal"/>
+      <w:lvlText w:val="%7."/>
+      <w:lvlJc w:val="left"/>
+      <w:pPr>
+        <w:ind w:left="5040" w:hanging="360"/>
+      </w:pPr>
+    </w:lvl>
+    <w:lvl w:ilvl="7" w:tplc="04190019" w:tentative="1">
+      <w:start w:val="1"/>
+      <w:numFmt w:val="lowerLetter"/>
+      <w:lvlText w:val="%8."/>
+      <w:lvlJc w:val="left"/>
+      <w:pPr>
+        <w:ind w:left="5760" w:hanging="360"/>
+      </w:pPr>
+    </w:lvl>
+    <w:lvl w:ilvl="8" w:tplc="0419001B" w:tentative="1">
+      <w:start w:val="1"/>
+      <w:numFmt w:val="lowerRoman"/>
+      <w:lvlText w:val="%9."/>
+      <w:lvlJc w:val="right"/>
+      <w:pPr>
+        <w:ind w:left="6480" w:hanging="180"/>
+      </w:pPr>
+    </w:lvl>
+  </w:abstractNum>
+  <w:abstractNum w:abstractNumId="1" w15:restartNumberingAfterBreak="0">
+    <w:nsid w:val="234E2A47"/>
+    <w:multiLevelType w:val="hybridMultilevel"/>
+    <w:tmpl w:val="2410DDF8"/>
+    <w:lvl w:ilvl="0" w:tplc="04190011">
+      <w:start w:val="1"/>
+      <w:numFmt w:val="decimal"/>
+      <w:lvlText w:val="%1)"/>
+      <w:lvlJc w:val="left"/>
+      <w:pPr>
+        <w:ind w:left="644" w:hanging="360"/>
+      </w:pPr>
+      <w:rPr>
+        <w:rFonts w:hint="default"/>
+      </w:rPr>
+    </w:lvl>
+    <w:lvl w:ilvl="1" w:tplc="04190019" w:tentative="1">
+      <w:start w:val="1"/>
+      <w:numFmt w:val="lowerLetter"/>
+      <w:lvlText w:val="%2."/>
+      <w:lvlJc w:val="left"/>
+      <w:pPr>
+        <w:ind w:left="1364" w:hanging="360"/>
+      </w:pPr>
+    </w:lvl>
+    <w:lvl w:ilvl="2" w:tplc="0419001B" w:tentative="1">
+      <w:start w:val="1"/>
+      <w:numFmt w:val="lowerRoman"/>
+      <w:lvlText w:val="%3."/>
+      <w:lvlJc w:val="right"/>
+      <w:pPr>
+        <w:ind w:left="2084" w:hanging="180"/>
+      </w:pPr>
+    </w:lvl>
+    <w:lvl w:ilvl="3" w:tplc="0419000F" w:tentative="1">
+      <w:start w:val="1"/>
+      <w:numFmt w:val="decimal"/>
+      <w:lvlText w:val="%4."/>
+      <w:lvlJc w:val="left"/>
+      <w:pPr>
+        <w:ind w:left="2804" w:hanging="360"/>
+      </w:pPr>
+    </w:lvl>
+    <w:lvl w:ilvl="4" w:tplc="04190019" w:tentative="1">
+      <w:start w:val="1"/>
+      <w:numFmt w:val="lowerLetter"/>
+      <w:lvlText w:val="%5."/>
+      <w:lvlJc w:val="left"/>
+      <w:pPr>
+        <w:ind w:left="3524" w:hanging="360"/>
+      </w:pPr>
+    </w:lvl>
+    <w:lvl w:ilvl="5" w:tplc="0419001B" w:tentative="1">
+      <w:start w:val="1"/>
+      <w:numFmt w:val="lowerRoman"/>
+      <w:lvlText w:val="%6."/>
+      <w:lvlJc w:val="right"/>
+      <w:pPr>
+        <w:ind w:left="4244" w:hanging="180"/>
+      </w:pPr>
+    </w:lvl>
+    <w:lvl w:ilvl="6" w:tplc="0419000F" w:tentative="1">
+      <w:start w:val="1"/>
+      <w:numFmt w:val="decimal"/>
+      <w:lvlText w:val="%7."/>
+      <w:lvlJc w:val="left"/>
+      <w:pPr>
+        <w:ind w:left="4964" w:hanging="360"/>
+      </w:pPr>
+    </w:lvl>
+    <w:lvl w:ilvl="7" w:tplc="04190019" w:tentative="1">
+      <w:start w:val="1"/>
+      <w:numFmt w:val="lowerLetter"/>
+      <w:lvlText w:val="%8."/>
+      <w:lvlJc w:val="left"/>
+      <w:pPr>
+        <w:ind w:left="5684" w:hanging="360"/>
+      </w:pPr>
+    </w:lvl>
+    <w:lvl w:ilvl="8" w:tplc="0419001B" w:tentative="1">
+      <w:start w:val="1"/>
+      <w:numFmt w:val="lowerRoman"/>
+      <w:lvlText w:val="%9."/>
+      <w:lvlJc w:val="right"/>
+      <w:pPr>
+        <w:ind w:left="6404" w:hanging="180"/>
+      </w:pPr>
+    </w:lvl>
+  </w:abstractNum>
+  <w:abstractNum w:abstractNumId="2" w15:restartNumberingAfterBreak="0">
     <w:nsid w:val="41B6342C"/>
     <w:multiLevelType w:val="hybridMultilevel"/>
     <w:tmpl w:val="BA92F8AC"/>
@@ -40464,7 +40853,7 @@
       </w:pPr>
     </w:lvl>
   </w:abstractNum>
-  <w:abstractNum w:abstractNumId="1" w15:restartNumberingAfterBreak="0">
+  <w:abstractNum w:abstractNumId="3" w15:restartNumberingAfterBreak="0">
     <w:nsid w:val="4B716F0A"/>
     <w:multiLevelType w:val="multilevel"/>
     <w:tmpl w:val="13DC2334"/>
@@ -40592,7 +40981,7 @@
       </w:rPr>
     </w:lvl>
   </w:abstractNum>
-  <w:abstractNum w:abstractNumId="2" w15:restartNumberingAfterBreak="0">
+  <w:abstractNum w:abstractNumId="4" w15:restartNumberingAfterBreak="0">
     <w:nsid w:val="7D2F55A5"/>
     <w:multiLevelType w:val="multilevel"/>
     <w:tmpl w:val="0419001D"/>
@@ -40683,13 +41072,19 @@
     </w:lvl>
   </w:abstractNum>
   <w:num w:numId="1">
-    <w:abstractNumId w:val="1"/>
+    <w:abstractNumId w:val="3"/>
   </w:num>
   <w:num w:numId="2">
+    <w:abstractNumId w:val="4"/>
+  </w:num>
+  <w:num w:numId="3">
     <w:abstractNumId w:val="2"/>
   </w:num>
-  <w:num w:numId="3">
+  <w:num w:numId="4">
     <w:abstractNumId w:val="0"/>
+  </w:num>
+  <w:num w:numId="5">
+    <w:abstractNumId w:val="1"/>
   </w:num>
   <w:numIdMacAtCleanup w:val="2"/>
 </w:numbering>
@@ -41159,6 +41554,7 @@
   <w:style w:type="character" w:default="1" w:styleId="a1">
     <w:name w:val="Default Paragraph Font"/>
     <w:uiPriority w:val="1"/>
+    <w:semiHidden/>
     <w:unhideWhenUsed/>
   </w:style>
   <w:style w:type="table" w:default="1" w:styleId="a2">
@@ -41823,7 +42219,7 @@
 </file>
 
 <file path=customXml/itemProps1.xml><?xml version="1.0" encoding="utf-8"?>
-<ds:datastoreItem xmlns:ds="http://schemas.openxmlformats.org/officeDocument/2006/customXml" ds:itemID="{B735609F-9B96-4A88-A4EC-C7D707D4348F}">
+<ds:datastoreItem xmlns:ds="http://schemas.openxmlformats.org/officeDocument/2006/customXml" ds:itemID="{48D48148-D2D2-47FA-82D5-FE5C3E9DCCA3}">
   <ds:schemaRefs>
     <ds:schemaRef ds:uri="http://schemas.openxmlformats.org/officeDocument/2006/bibliography"/>
   </ds:schemaRefs>

</xml_diff>